<commit_message>
updated the reader alg
</commit_message>
<xml_diff>
--- a/Certificate of Training - DOIU Edit.docx
+++ b/Certificate of Training - DOIU Edit.docx
@@ -1,6 +1,6 @@
 
 <file path=word/document.xml><?xml version="1.0" encoding="utf-8"?>
-<w:document xmlns:wpc="http://schemas.microsoft.com/office/word/2010/wordprocessingCanvas" xmlns:cx="http://schemas.microsoft.com/office/drawing/2014/chartex" xmlns:cx1="http://schemas.microsoft.com/office/drawing/2015/9/8/chartex" xmlns:cx2="http://schemas.microsoft.com/office/drawing/2015/10/21/chartex" xmlns:cx3="http://schemas.microsoft.com/office/drawing/2016/5/9/chartex" xmlns:cx4="http://schemas.microsoft.com/office/drawing/2016/5/10/chartex" xmlns:cx5="http://schemas.microsoft.com/office/drawing/2016/5/11/chartex" xmlns:cx6="http://schemas.microsoft.com/office/drawing/2016/5/12/chartex" xmlns:cx7="http://schemas.microsoft.com/office/drawing/2016/5/13/chartex" xmlns:cx8="http://schemas.microsoft.com/office/drawing/2016/5/14/chartex" xmlns:mc="http://schemas.openxmlformats.org/markup-compatibility/2006" xmlns:aink="http://schemas.microsoft.com/office/drawing/2016/ink" xmlns:am3d="http://schemas.microsoft.com/office/drawing/2017/model3d" xmlns:o="urn:schemas-microsoft-com:office:office" xmlns:oel="http://schemas.microsoft.com/office/2019/extlst" xmlns:r="http://schemas.openxmlformats.org/officeDocument/2006/relationships" xmlns:m="http://schemas.openxmlformats.org/officeDocument/2006/math" xmlns:v="urn:schemas-microsoft-com:vml" xmlns:wp14="http://schemas.microsoft.com/office/word/2010/wordprocessingDrawing" xmlns:wp="http://schemas.openxmlformats.org/drawingml/2006/wordprocessingDrawing" xmlns:w10="urn:schemas-microsoft-com:office:word" xmlns:w="http://schemas.openxmlformats.org/wordprocessingml/2006/main" xmlns:w14="http://schemas.microsoft.com/office/word/2010/wordml" xmlns:w15="http://schemas.microsoft.com/office/word/2012/wordml" xmlns:w16cex="http://schemas.microsoft.com/office/word/2018/wordml/cex" xmlns:w16cid="http://schemas.microsoft.com/office/word/2016/wordml/cid" xmlns:w16="http://schemas.microsoft.com/office/word/2018/wordml" xmlns:w16sdtdh="http://schemas.microsoft.com/office/word/2020/wordml/sdtdatahash" xmlns:w16se="http://schemas.microsoft.com/office/word/2015/wordml/symex" xmlns:wpg="http://schemas.microsoft.com/office/word/2010/wordprocessingGroup" xmlns:wpi="http://schemas.microsoft.com/office/word/2010/wordprocessingInk" xmlns:wne="http://schemas.microsoft.com/office/word/2006/wordml" xmlns:wps="http://schemas.microsoft.com/office/word/2010/wordprocessingShape" mc:Ignorable="w14 w15 w16se w16cid w16 w16cex w16sdtdh wp14">
+<w:document xmlns:wpc="http://schemas.microsoft.com/office/word/2010/wordprocessingCanvas" xmlns:cx="http://schemas.microsoft.com/office/drawing/2014/chartex" xmlns:cx1="http://schemas.microsoft.com/office/drawing/2015/9/8/chartex" xmlns:cx2="http://schemas.microsoft.com/office/drawing/2015/10/21/chartex" xmlns:cx3="http://schemas.microsoft.com/office/drawing/2016/5/9/chartex" xmlns:cx4="http://schemas.microsoft.com/office/drawing/2016/5/10/chartex" xmlns:cx5="http://schemas.microsoft.com/office/drawing/2016/5/11/chartex" xmlns:cx6="http://schemas.microsoft.com/office/drawing/2016/5/12/chartex" xmlns:cx7="http://schemas.microsoft.com/office/drawing/2016/5/13/chartex" xmlns:cx8="http://schemas.microsoft.com/office/drawing/2016/5/14/chartex" xmlns:mc="http://schemas.openxmlformats.org/markup-compatibility/2006" xmlns:aink="http://schemas.microsoft.com/office/drawing/2016/ink" xmlns:am3d="http://schemas.microsoft.com/office/drawing/2017/model3d" xmlns:o="urn:schemas-microsoft-com:office:office" xmlns:oel="http://schemas.microsoft.com/office/2019/extlst" xmlns:r="http://schemas.openxmlformats.org/officeDocument/2006/relationships" xmlns:m="http://schemas.openxmlformats.org/officeDocument/2006/math" xmlns:v="urn:schemas-microsoft-com:vml" xmlns:wp14="http://schemas.microsoft.com/office/word/2010/wordprocessingDrawing" xmlns:wp="http://schemas.openxmlformats.org/drawingml/2006/wordprocessingDrawing" xmlns:w10="urn:schemas-microsoft-com:office:word" xmlns:w="http://schemas.openxmlformats.org/wordprocessingml/2006/main" xmlns:w14="http://schemas.microsoft.com/office/word/2010/wordml" xmlns:w15="http://schemas.microsoft.com/office/word/2012/wordml" xmlns:w16cex="http://schemas.microsoft.com/office/word/2018/wordml/cex" xmlns:w16cid="http://schemas.microsoft.com/office/word/2016/wordml/cid" xmlns:w16="http://schemas.microsoft.com/office/word/2018/wordml" xmlns:w16du="http://schemas.microsoft.com/office/word/2023/wordml/word16du" xmlns:w16sdtdh="http://schemas.microsoft.com/office/word/2020/wordml/sdtdatahash" xmlns:w16se="http://schemas.microsoft.com/office/word/2015/wordml/symex" xmlns:wpg="http://schemas.microsoft.com/office/word/2010/wordprocessingGroup" xmlns:wpi="http://schemas.microsoft.com/office/word/2010/wordprocessingInk" xmlns:wne="http://schemas.microsoft.com/office/word/2006/wordml" xmlns:wps="http://schemas.microsoft.com/office/word/2010/wordprocessingShape" mc:Ignorable="w14 w15 w16se w16cid w16 w16cex w16sdtdh wp14">
   <w:body>
     <w:p>
       <w:pPr>
@@ -225,7 +225,7 @@
           <w:sz w:val="56"/>
           <w:szCs w:val="56"/>
         </w:rPr>
-        <w:t>{{ FNAME }}</w:t>
+        <w:t>FNAME</w:t>
       </w:r>
       <w:r>
         <w:rPr>
@@ -316,7 +316,7 @@
           <w:sz w:val="56"/>
           <w:szCs w:val="56"/>
         </w:rPr>
-        <w:t>{{ LNAME }}</w:t>
+        <w:t>LNAME</w:t>
       </w:r>
       <w:r>
         <w:rPr>
@@ -370,17 +370,7 @@
           <w:sz w:val="52"/>
           <w:szCs w:val="52"/>
         </w:rPr>
-        <w:t>{{ COURSE }}</w:t>
-      </w:r>
-      <w:r>
-        <w:rPr>
-          <w:b/>
-          <w:smallCaps/>
-          <w:color w:val="636363"/>
-          <w:sz w:val="52"/>
-          <w:szCs w:val="52"/>
-        </w:rPr>
-        <w:t xml:space="preserve"> </w:t>
+        <w:t>COURSE</w:t>
       </w:r>
       <w:r>
         <w:rPr>
@@ -406,7 +396,16 @@
           <w:sz w:val="32"/>
           <w:szCs w:val="32"/>
         </w:rPr>
-        <w:t>{{ CLPS }}</w:t>
+        <w:t>CLPS</w:t>
+      </w:r>
+      <w:r>
+        <w:rPr>
+          <w:bCs/>
+          <w:color w:val="000000" w:themeColor="text1"/>
+          <w:sz w:val="32"/>
+          <w:szCs w:val="32"/>
+        </w:rPr>
+        <w:t xml:space="preserve"> </w:t>
       </w:r>
       <w:r>
         <w:rPr>
@@ -415,7 +414,16 @@
           <w:sz w:val="32"/>
           <w:szCs w:val="32"/>
         </w:rPr>
-        <w:t xml:space="preserve"> Hours, </w:t>
+        <w:t>Hours,</w:t>
+      </w:r>
+      <w:r>
+        <w:rPr>
+          <w:bCs/>
+          <w:color w:val="auto"/>
+          <w:sz w:val="32"/>
+          <w:szCs w:val="32"/>
+        </w:rPr>
+        <w:t xml:space="preserve"> </w:t>
       </w:r>
       <w:r>
         <w:rPr>
@@ -424,7 +432,7 @@
           <w:sz w:val="32"/>
           <w:szCs w:val="32"/>
         </w:rPr>
-        <w:t>{{ CLPS }}</w:t>
+        <w:t>CLPS</w:t>
       </w:r>
       <w:r>
         <w:rPr>
@@ -471,6 +479,7 @@
         </w:rPr>
         <w:t xml:space="preserve"> </w:t>
       </w:r>
+      <w:proofErr w:type="spellStart"/>
       <w:r>
         <w:rPr>
           <w:b/>
@@ -478,8 +487,9 @@
           <w:sz w:val="48"/>
           <w:szCs w:val="48"/>
         </w:rPr>
-        <w:t>{{ LOCATION }}</w:t>
-      </w:r>
+        <w:t>LOCATION</w:t>
+      </w:r>
+      <w:proofErr w:type="spellEnd"/>
       <w:r>
         <w:rPr>
           <w:b/>
@@ -512,7 +522,7 @@
           <w:sz w:val="48"/>
           <w:szCs w:val="48"/>
         </w:rPr>
-        <w:t>{{ START_DATE }} {{ END_DATE }}</w:t>
+        <w:t>START_DATE END_DATE</w:t>
       </w:r>
     </w:p>
     <w:p>
@@ -1028,7 +1038,7 @@
 </file>
 
 <file path=word/endnotes.xml><?xml version="1.0" encoding="utf-8"?>
-<w:endnotes xmlns:wpc="http://schemas.microsoft.com/office/word/2010/wordprocessingCanvas" xmlns:cx="http://schemas.microsoft.com/office/drawing/2014/chartex" xmlns:cx1="http://schemas.microsoft.com/office/drawing/2015/9/8/chartex" xmlns:cx2="http://schemas.microsoft.com/office/drawing/2015/10/21/chartex" xmlns:cx3="http://schemas.microsoft.com/office/drawing/2016/5/9/chartex" xmlns:cx4="http://schemas.microsoft.com/office/drawing/2016/5/10/chartex" xmlns:cx5="http://schemas.microsoft.com/office/drawing/2016/5/11/chartex" xmlns:cx6="http://schemas.microsoft.com/office/drawing/2016/5/12/chartex" xmlns:cx7="http://schemas.microsoft.com/office/drawing/2016/5/13/chartex" xmlns:cx8="http://schemas.microsoft.com/office/drawing/2016/5/14/chartex" xmlns:mc="http://schemas.openxmlformats.org/markup-compatibility/2006" xmlns:aink="http://schemas.microsoft.com/office/drawing/2016/ink" xmlns:am3d="http://schemas.microsoft.com/office/drawing/2017/model3d" xmlns:o="urn:schemas-microsoft-com:office:office" xmlns:oel="http://schemas.microsoft.com/office/2019/extlst" xmlns:r="http://schemas.openxmlformats.org/officeDocument/2006/relationships" xmlns:m="http://schemas.openxmlformats.org/officeDocument/2006/math" xmlns:v="urn:schemas-microsoft-com:vml" xmlns:wp14="http://schemas.microsoft.com/office/word/2010/wordprocessingDrawing" xmlns:wp="http://schemas.openxmlformats.org/drawingml/2006/wordprocessingDrawing" xmlns:w10="urn:schemas-microsoft-com:office:word" xmlns:w="http://schemas.openxmlformats.org/wordprocessingml/2006/main" xmlns:w14="http://schemas.microsoft.com/office/word/2010/wordml" xmlns:w15="http://schemas.microsoft.com/office/word/2012/wordml" xmlns:w16cex="http://schemas.microsoft.com/office/word/2018/wordml/cex" xmlns:w16cid="http://schemas.microsoft.com/office/word/2016/wordml/cid" xmlns:w16="http://schemas.microsoft.com/office/word/2018/wordml" xmlns:w16sdtdh="http://schemas.microsoft.com/office/word/2020/wordml/sdtdatahash" xmlns:w16se="http://schemas.microsoft.com/office/word/2015/wordml/symex" xmlns:wpg="http://schemas.microsoft.com/office/word/2010/wordprocessingGroup" xmlns:wpi="http://schemas.microsoft.com/office/word/2010/wordprocessingInk" xmlns:wne="http://schemas.microsoft.com/office/word/2006/wordml" xmlns:wps="http://schemas.microsoft.com/office/word/2010/wordprocessingShape" mc:Ignorable="w14 w15 w16se w16cid w16 w16cex w16sdtdh wp14">
+<w:endnotes xmlns:wpc="http://schemas.microsoft.com/office/word/2010/wordprocessingCanvas" xmlns:cx="http://schemas.microsoft.com/office/drawing/2014/chartex" xmlns:cx1="http://schemas.microsoft.com/office/drawing/2015/9/8/chartex" xmlns:cx2="http://schemas.microsoft.com/office/drawing/2015/10/21/chartex" xmlns:cx3="http://schemas.microsoft.com/office/drawing/2016/5/9/chartex" xmlns:cx4="http://schemas.microsoft.com/office/drawing/2016/5/10/chartex" xmlns:cx5="http://schemas.microsoft.com/office/drawing/2016/5/11/chartex" xmlns:cx6="http://schemas.microsoft.com/office/drawing/2016/5/12/chartex" xmlns:cx7="http://schemas.microsoft.com/office/drawing/2016/5/13/chartex" xmlns:cx8="http://schemas.microsoft.com/office/drawing/2016/5/14/chartex" xmlns:mc="http://schemas.openxmlformats.org/markup-compatibility/2006" xmlns:aink="http://schemas.microsoft.com/office/drawing/2016/ink" xmlns:am3d="http://schemas.microsoft.com/office/drawing/2017/model3d" xmlns:o="urn:schemas-microsoft-com:office:office" xmlns:oel="http://schemas.microsoft.com/office/2019/extlst" xmlns:r="http://schemas.openxmlformats.org/officeDocument/2006/relationships" xmlns:m="http://schemas.openxmlformats.org/officeDocument/2006/math" xmlns:v="urn:schemas-microsoft-com:vml" xmlns:wp14="http://schemas.microsoft.com/office/word/2010/wordprocessingDrawing" xmlns:wp="http://schemas.openxmlformats.org/drawingml/2006/wordprocessingDrawing" xmlns:w10="urn:schemas-microsoft-com:office:word" xmlns:w="http://schemas.openxmlformats.org/wordprocessingml/2006/main" xmlns:w14="http://schemas.microsoft.com/office/word/2010/wordml" xmlns:w15="http://schemas.microsoft.com/office/word/2012/wordml" xmlns:w16cex="http://schemas.microsoft.com/office/word/2018/wordml/cex" xmlns:w16cid="http://schemas.microsoft.com/office/word/2016/wordml/cid" xmlns:w16="http://schemas.microsoft.com/office/word/2018/wordml" xmlns:w16du="http://schemas.microsoft.com/office/word/2023/wordml/word16du" xmlns:w16sdtdh="http://schemas.microsoft.com/office/word/2020/wordml/sdtdatahash" xmlns:w16se="http://schemas.microsoft.com/office/word/2015/wordml/symex" xmlns:wpg="http://schemas.microsoft.com/office/word/2010/wordprocessingGroup" xmlns:wpi="http://schemas.microsoft.com/office/word/2010/wordprocessingInk" xmlns:wne="http://schemas.microsoft.com/office/word/2006/wordml" xmlns:wps="http://schemas.microsoft.com/office/word/2010/wordprocessingShape" mc:Ignorable="w14 w15 w16se w16cid w16 w16cex w16sdtdh wp14">
   <w:endnote w:type="separator" w:id="-1">
     <w:p>
       <w:r>
@@ -1047,7 +1057,7 @@
 </file>
 
 <file path=word/footnotes.xml><?xml version="1.0" encoding="utf-8"?>
-<w:footnotes xmlns:wpc="http://schemas.microsoft.com/office/word/2010/wordprocessingCanvas" xmlns:cx="http://schemas.microsoft.com/office/drawing/2014/chartex" xmlns:cx1="http://schemas.microsoft.com/office/drawing/2015/9/8/chartex" xmlns:cx2="http://schemas.microsoft.com/office/drawing/2015/10/21/chartex" xmlns:cx3="http://schemas.microsoft.com/office/drawing/2016/5/9/chartex" xmlns:cx4="http://schemas.microsoft.com/office/drawing/2016/5/10/chartex" xmlns:cx5="http://schemas.microsoft.com/office/drawing/2016/5/11/chartex" xmlns:cx6="http://schemas.microsoft.com/office/drawing/2016/5/12/chartex" xmlns:cx7="http://schemas.microsoft.com/office/drawing/2016/5/13/chartex" xmlns:cx8="http://schemas.microsoft.com/office/drawing/2016/5/14/chartex" xmlns:mc="http://schemas.openxmlformats.org/markup-compatibility/2006" xmlns:aink="http://schemas.microsoft.com/office/drawing/2016/ink" xmlns:am3d="http://schemas.microsoft.com/office/drawing/2017/model3d" xmlns:o="urn:schemas-microsoft-com:office:office" xmlns:oel="http://schemas.microsoft.com/office/2019/extlst" xmlns:r="http://schemas.openxmlformats.org/officeDocument/2006/relationships" xmlns:m="http://schemas.openxmlformats.org/officeDocument/2006/math" xmlns:v="urn:schemas-microsoft-com:vml" xmlns:wp14="http://schemas.microsoft.com/office/word/2010/wordprocessingDrawing" xmlns:wp="http://schemas.openxmlformats.org/drawingml/2006/wordprocessingDrawing" xmlns:w10="urn:schemas-microsoft-com:office:word" xmlns:w="http://schemas.openxmlformats.org/wordprocessingml/2006/main" xmlns:w14="http://schemas.microsoft.com/office/word/2010/wordml" xmlns:w15="http://schemas.microsoft.com/office/word/2012/wordml" xmlns:w16cex="http://schemas.microsoft.com/office/word/2018/wordml/cex" xmlns:w16cid="http://schemas.microsoft.com/office/word/2016/wordml/cid" xmlns:w16="http://schemas.microsoft.com/office/word/2018/wordml" xmlns:w16sdtdh="http://schemas.microsoft.com/office/word/2020/wordml/sdtdatahash" xmlns:w16se="http://schemas.microsoft.com/office/word/2015/wordml/symex" xmlns:wpg="http://schemas.microsoft.com/office/word/2010/wordprocessingGroup" xmlns:wpi="http://schemas.microsoft.com/office/word/2010/wordprocessingInk" xmlns:wne="http://schemas.microsoft.com/office/word/2006/wordml" xmlns:wps="http://schemas.microsoft.com/office/word/2010/wordprocessingShape" mc:Ignorable="w14 w15 w16se w16cid w16 w16cex w16sdtdh wp14">
+<w:footnotes xmlns:wpc="http://schemas.microsoft.com/office/word/2010/wordprocessingCanvas" xmlns:cx="http://schemas.microsoft.com/office/drawing/2014/chartex" xmlns:cx1="http://schemas.microsoft.com/office/drawing/2015/9/8/chartex" xmlns:cx2="http://schemas.microsoft.com/office/drawing/2015/10/21/chartex" xmlns:cx3="http://schemas.microsoft.com/office/drawing/2016/5/9/chartex" xmlns:cx4="http://schemas.microsoft.com/office/drawing/2016/5/10/chartex" xmlns:cx5="http://schemas.microsoft.com/office/drawing/2016/5/11/chartex" xmlns:cx6="http://schemas.microsoft.com/office/drawing/2016/5/12/chartex" xmlns:cx7="http://schemas.microsoft.com/office/drawing/2016/5/13/chartex" xmlns:cx8="http://schemas.microsoft.com/office/drawing/2016/5/14/chartex" xmlns:mc="http://schemas.openxmlformats.org/markup-compatibility/2006" xmlns:aink="http://schemas.microsoft.com/office/drawing/2016/ink" xmlns:am3d="http://schemas.microsoft.com/office/drawing/2017/model3d" xmlns:o="urn:schemas-microsoft-com:office:office" xmlns:oel="http://schemas.microsoft.com/office/2019/extlst" xmlns:r="http://schemas.openxmlformats.org/officeDocument/2006/relationships" xmlns:m="http://schemas.openxmlformats.org/officeDocument/2006/math" xmlns:v="urn:schemas-microsoft-com:vml" xmlns:wp14="http://schemas.microsoft.com/office/word/2010/wordprocessingDrawing" xmlns:wp="http://schemas.openxmlformats.org/drawingml/2006/wordprocessingDrawing" xmlns:w10="urn:schemas-microsoft-com:office:word" xmlns:w="http://schemas.openxmlformats.org/wordprocessingml/2006/main" xmlns:w14="http://schemas.microsoft.com/office/word/2010/wordml" xmlns:w15="http://schemas.microsoft.com/office/word/2012/wordml" xmlns:w16cex="http://schemas.microsoft.com/office/word/2018/wordml/cex" xmlns:w16cid="http://schemas.microsoft.com/office/word/2016/wordml/cid" xmlns:w16="http://schemas.microsoft.com/office/word/2018/wordml" xmlns:w16du="http://schemas.microsoft.com/office/word/2023/wordml/word16du" xmlns:w16sdtdh="http://schemas.microsoft.com/office/word/2020/wordml/sdtdatahash" xmlns:w16se="http://schemas.microsoft.com/office/word/2015/wordml/symex" xmlns:wpg="http://schemas.microsoft.com/office/word/2010/wordprocessingGroup" xmlns:wpi="http://schemas.microsoft.com/office/word/2010/wordprocessingInk" xmlns:wne="http://schemas.microsoft.com/office/word/2006/wordml" xmlns:wps="http://schemas.microsoft.com/office/word/2010/wordprocessingShape" mc:Ignorable="w14 w15 w16se w16cid w16 w16cex w16sdtdh wp14">
   <w:footnote w:type="separator" w:id="-1">
     <w:p>
       <w:r>
@@ -1066,7 +1076,7 @@
 </file>
 
 <file path=word/header1.xml><?xml version="1.0" encoding="utf-8"?>
-<w:hdr xmlns:wpc="http://schemas.microsoft.com/office/word/2010/wordprocessingCanvas" xmlns:cx="http://schemas.microsoft.com/office/drawing/2014/chartex" xmlns:cx1="http://schemas.microsoft.com/office/drawing/2015/9/8/chartex" xmlns:cx2="http://schemas.microsoft.com/office/drawing/2015/10/21/chartex" xmlns:cx3="http://schemas.microsoft.com/office/drawing/2016/5/9/chartex" xmlns:cx4="http://schemas.microsoft.com/office/drawing/2016/5/10/chartex" xmlns:cx5="http://schemas.microsoft.com/office/drawing/2016/5/11/chartex" xmlns:cx6="http://schemas.microsoft.com/office/drawing/2016/5/12/chartex" xmlns:cx7="http://schemas.microsoft.com/office/drawing/2016/5/13/chartex" xmlns:cx8="http://schemas.microsoft.com/office/drawing/2016/5/14/chartex" xmlns:mc="http://schemas.openxmlformats.org/markup-compatibility/2006" xmlns:aink="http://schemas.microsoft.com/office/drawing/2016/ink" xmlns:am3d="http://schemas.microsoft.com/office/drawing/2017/model3d" xmlns:o="urn:schemas-microsoft-com:office:office" xmlns:oel="http://schemas.microsoft.com/office/2019/extlst" xmlns:r="http://schemas.openxmlformats.org/officeDocument/2006/relationships" xmlns:m="http://schemas.openxmlformats.org/officeDocument/2006/math" xmlns:v="urn:schemas-microsoft-com:vml" xmlns:wp14="http://schemas.microsoft.com/office/word/2010/wordprocessingDrawing" xmlns:wp="http://schemas.openxmlformats.org/drawingml/2006/wordprocessingDrawing" xmlns:w10="urn:schemas-microsoft-com:office:word" xmlns:w="http://schemas.openxmlformats.org/wordprocessingml/2006/main" xmlns:w14="http://schemas.microsoft.com/office/word/2010/wordml" xmlns:w15="http://schemas.microsoft.com/office/word/2012/wordml" xmlns:w16cex="http://schemas.microsoft.com/office/word/2018/wordml/cex" xmlns:w16cid="http://schemas.microsoft.com/office/word/2016/wordml/cid" xmlns:w16="http://schemas.microsoft.com/office/word/2018/wordml" xmlns:w16sdtdh="http://schemas.microsoft.com/office/word/2020/wordml/sdtdatahash" xmlns:w16se="http://schemas.microsoft.com/office/word/2015/wordml/symex" xmlns:wpg="http://schemas.microsoft.com/office/word/2010/wordprocessingGroup" xmlns:wpi="http://schemas.microsoft.com/office/word/2010/wordprocessingInk" xmlns:wne="http://schemas.microsoft.com/office/word/2006/wordml" xmlns:wps="http://schemas.microsoft.com/office/word/2010/wordprocessingShape" mc:Ignorable="w14 w15 w16se w16cid w16 w16cex w16sdtdh wp14">
+<w:hdr xmlns:wpc="http://schemas.microsoft.com/office/word/2010/wordprocessingCanvas" xmlns:cx="http://schemas.microsoft.com/office/drawing/2014/chartex" xmlns:cx1="http://schemas.microsoft.com/office/drawing/2015/9/8/chartex" xmlns:cx2="http://schemas.microsoft.com/office/drawing/2015/10/21/chartex" xmlns:cx3="http://schemas.microsoft.com/office/drawing/2016/5/9/chartex" xmlns:cx4="http://schemas.microsoft.com/office/drawing/2016/5/10/chartex" xmlns:cx5="http://schemas.microsoft.com/office/drawing/2016/5/11/chartex" xmlns:cx6="http://schemas.microsoft.com/office/drawing/2016/5/12/chartex" xmlns:cx7="http://schemas.microsoft.com/office/drawing/2016/5/13/chartex" xmlns:cx8="http://schemas.microsoft.com/office/drawing/2016/5/14/chartex" xmlns:mc="http://schemas.openxmlformats.org/markup-compatibility/2006" xmlns:aink="http://schemas.microsoft.com/office/drawing/2016/ink" xmlns:am3d="http://schemas.microsoft.com/office/drawing/2017/model3d" xmlns:o="urn:schemas-microsoft-com:office:office" xmlns:oel="http://schemas.microsoft.com/office/2019/extlst" xmlns:r="http://schemas.openxmlformats.org/officeDocument/2006/relationships" xmlns:m="http://schemas.openxmlformats.org/officeDocument/2006/math" xmlns:v="urn:schemas-microsoft-com:vml" xmlns:wp14="http://schemas.microsoft.com/office/word/2010/wordprocessingDrawing" xmlns:wp="http://schemas.openxmlformats.org/drawingml/2006/wordprocessingDrawing" xmlns:w10="urn:schemas-microsoft-com:office:word" xmlns:w="http://schemas.openxmlformats.org/wordprocessingml/2006/main" xmlns:w14="http://schemas.microsoft.com/office/word/2010/wordml" xmlns:w15="http://schemas.microsoft.com/office/word/2012/wordml" xmlns:w16cex="http://schemas.microsoft.com/office/word/2018/wordml/cex" xmlns:w16cid="http://schemas.microsoft.com/office/word/2016/wordml/cid" xmlns:w16="http://schemas.microsoft.com/office/word/2018/wordml" xmlns:w16du="http://schemas.microsoft.com/office/word/2023/wordml/word16du" xmlns:w16sdtdh="http://schemas.microsoft.com/office/word/2020/wordml/sdtdatahash" xmlns:w16se="http://schemas.microsoft.com/office/word/2015/wordml/symex" xmlns:wpg="http://schemas.microsoft.com/office/word/2010/wordprocessingGroup" xmlns:wpi="http://schemas.microsoft.com/office/word/2010/wordprocessingInk" xmlns:wne="http://schemas.microsoft.com/office/word/2006/wordml" xmlns:wps="http://schemas.microsoft.com/office/word/2010/wordprocessingShape" mc:Ignorable="w14 w15 w16se w16cid w16 w16cex w16sdtdh wp14">
   <w:p>
     <w:pPr>
       <w:pStyle w:val="Header"/>

</xml_diff>

<commit_message>
Flushed out GUI, fixed template, fixed algorithm bugs
</commit_message>
<xml_diff>
--- a/Certificate of Training - DOIU Edit.docx
+++ b/Certificate of Training - DOIU Edit.docx
@@ -479,7 +479,6 @@
         </w:rPr>
         <w:t xml:space="preserve"> </w:t>
       </w:r>
-      <w:proofErr w:type="spellStart"/>
       <w:r>
         <w:rPr>
           <w:b/>
@@ -487,13 +486,19 @@
           <w:sz w:val="48"/>
           <w:szCs w:val="48"/>
         </w:rPr>
-        <w:t>LOCATION</w:t>
-      </w:r>
-      <w:proofErr w:type="spellEnd"/>
-      <w:r>
-        <w:rPr>
-          <w:b/>
-          <w:color w:val="636363"/>
+        <w:t xml:space="preserve">LOCATION </w:t>
+      </w:r>
+      <w:r>
+        <w:rPr>
+          <w:b/>
+          <w:sz w:val="28"/>
+          <w:szCs w:val="28"/>
+        </w:rPr>
+        <w:t>Date</w:t>
+      </w:r>
+      <w:r>
+        <w:rPr>
+          <w:b/>
           <w:sz w:val="48"/>
           <w:szCs w:val="48"/>
         </w:rPr>
@@ -502,18 +507,11 @@
       <w:r>
         <w:rPr>
           <w:b/>
-          <w:sz w:val="28"/>
-          <w:szCs w:val="28"/>
-        </w:rPr>
-        <w:t>Date</w:t>
-      </w:r>
-      <w:r>
-        <w:rPr>
-          <w:b/>
+          <w:color w:val="636363"/>
           <w:sz w:val="48"/>
           <w:szCs w:val="48"/>
         </w:rPr>
-        <w:t xml:space="preserve"> </w:t>
+        <w:t xml:space="preserve">START_DATE </w:t>
       </w:r>
       <w:r>
         <w:rPr>
@@ -522,7 +520,7 @@
           <w:sz w:val="48"/>
           <w:szCs w:val="48"/>
         </w:rPr>
-        <w:t>START_DATE END_DATE</w:t>
+        <w:t>END_DATE</w:t>
       </w:r>
     </w:p>
     <w:p>

</xml_diff>